<commit_message>
Agregando Documentación - LogoTEC.docx Documentación - LogoTEC.pdf
</commit_message>
<xml_diff>
--- a/Docs/Documentación - LogoTEC.docx
+++ b/Docs/Documentación - LogoTEC.docx
@@ -400,8 +400,18 @@
           <w:sz w:val="24"/>
           <w:szCs w:val="24"/>
         </w:rPr>
-        <w:t>Manuel Jiménez Victor</w:t>
-      </w:r>
+        <w:t xml:space="preserve">Manuel Jiménez </w:t>
+      </w:r>
+      <w:proofErr w:type="spellStart"/>
+      <w:r>
+        <w:rPr>
+          <w:rFonts w:ascii="Arial" w:hAnsi="Arial" w:cs="Arial"/>
+          <w:sz w:val="24"/>
+          <w:szCs w:val="24"/>
+        </w:rPr>
+        <w:t>Victor</w:t>
+      </w:r>
+      <w:proofErr w:type="spellEnd"/>
     </w:p>
     <w:p>
       <w:pPr>
@@ -526,19 +536,17 @@
         <w:jc w:val="center"/>
         <w:rPr>
           <w:rFonts w:ascii="Arial" w:hAnsi="Arial" w:cs="Arial"/>
+          <w:sz w:val="24"/>
+          <w:szCs w:val="24"/>
         </w:rPr>
       </w:pPr>
       <w:r>
         <w:rPr>
           <w:rFonts w:ascii="Arial" w:hAnsi="Arial" w:cs="Arial"/>
-        </w:rPr>
-        <w:t xml:space="preserve">IIS - </w:t>
-      </w:r>
-      <w:r>
-        <w:rPr>
-          <w:rFonts w:ascii="Arial" w:hAnsi="Arial" w:cs="Arial"/>
-        </w:rPr>
-        <w:t>2020</w:t>
+          <w:sz w:val="24"/>
+          <w:szCs w:val="24"/>
+        </w:rPr>
+        <w:t>IIS - 2020</w:t>
       </w:r>
     </w:p>
     <w:p>
@@ -2902,7 +2910,35 @@
               <w:rPr>
                 <w:rFonts w:cstheme="minorHAnsi"/>
               </w:rPr>
-              <w:t xml:space="preserve">Crear archivo .fxml y .css para la interfaz </w:t>
+              <w:t>Crear archivo .</w:t>
+            </w:r>
+            <w:proofErr w:type="spellStart"/>
+            <w:r>
+              <w:rPr>
+                <w:rFonts w:cstheme="minorHAnsi"/>
+              </w:rPr>
+              <w:t>fxml</w:t>
+            </w:r>
+            <w:proofErr w:type="spellEnd"/>
+            <w:r>
+              <w:rPr>
+                <w:rFonts w:cstheme="minorHAnsi"/>
+              </w:rPr>
+              <w:t xml:space="preserve"> y .</w:t>
+            </w:r>
+            <w:proofErr w:type="spellStart"/>
+            <w:r>
+              <w:rPr>
+                <w:rFonts w:cstheme="minorHAnsi"/>
+              </w:rPr>
+              <w:t>css</w:t>
+            </w:r>
+            <w:proofErr w:type="spellEnd"/>
+            <w:r>
+              <w:rPr>
+                <w:rFonts w:cstheme="minorHAnsi"/>
+              </w:rPr>
+              <w:t xml:space="preserve"> para la interfaz </w:t>
             </w:r>
           </w:p>
         </w:tc>
@@ -7316,6 +7352,7 @@
         </w:rPr>
         <w:tab/>
       </w:r>
+      <w:proofErr w:type="spellStart"/>
       <w:r>
         <w:rPr>
           <w:rFonts w:eastAsiaTheme="minorEastAsia" w:cstheme="minorHAnsi"/>
@@ -7323,7 +7360,17 @@
           <w:szCs w:val="24"/>
           <w:lang w:val="en-US"/>
         </w:rPr>
-        <w:t xml:space="preserve">BullyWiiPlaza. (2020). </w:t>
+        <w:t>BullyWiiPlaza</w:t>
+      </w:r>
+      <w:proofErr w:type="spellEnd"/>
+      <w:r>
+        <w:rPr>
+          <w:rFonts w:eastAsiaTheme="minorEastAsia" w:cstheme="minorHAnsi"/>
+          <w:sz w:val="24"/>
+          <w:szCs w:val="24"/>
+          <w:lang w:val="en-US"/>
+        </w:rPr>
+        <w:t xml:space="preserve">. (2020). </w:t>
       </w:r>
       <w:r>
         <w:rPr>
@@ -7358,7 +7405,7 @@
         <w:rPr>
           <w:sz w:val="24"/>
           <w:szCs w:val="24"/>
-          <w:lang w:val="es-CR"/>
+          <w:lang w:val="en-US"/>
         </w:rPr>
         <w:t>[</w:t>
       </w:r>
@@ -7366,7 +7413,7 @@
         <w:rPr>
           <w:sz w:val="24"/>
           <w:szCs w:val="24"/>
-          <w:lang w:val="es-CR"/>
+          <w:lang w:val="en-US"/>
         </w:rPr>
         <w:t>2</w:t>
       </w:r>
@@ -7374,7 +7421,7 @@
         <w:rPr>
           <w:sz w:val="24"/>
           <w:szCs w:val="24"/>
-          <w:lang w:val="es-CR"/>
+          <w:lang w:val="en-US"/>
         </w:rPr>
         <w:t xml:space="preserve">]. </w:t>
       </w:r>
@@ -7382,7 +7429,7 @@
         <w:rPr>
           <w:sz w:val="24"/>
           <w:szCs w:val="24"/>
-          <w:lang w:val="es-CR"/>
+          <w:lang w:val="en-US"/>
         </w:rPr>
         <w:tab/>
         <w:t xml:space="preserve">Genuine Coder. (2019). </w:t>
@@ -7411,16 +7458,64 @@
         <w:rPr>
           <w:sz w:val="24"/>
           <w:szCs w:val="24"/>
+          <w:lang w:val="en-US"/>
+        </w:rPr>
+      </w:pPr>
+      <w:r>
+        <w:rPr>
+          <w:sz w:val="24"/>
+          <w:szCs w:val="24"/>
           <w:lang w:val="es-CR"/>
         </w:rPr>
-      </w:pPr>
+        <w:t>[</w:t>
+      </w:r>
+      <w:r>
+        <w:rPr>
+          <w:sz w:val="24"/>
+          <w:szCs w:val="24"/>
+          <w:lang w:val="es-CR"/>
+        </w:rPr>
+        <w:t>3</w:t>
+      </w:r>
+      <w:r>
+        <w:rPr>
+          <w:sz w:val="24"/>
+          <w:szCs w:val="24"/>
+          <w:lang w:val="es-CR"/>
+        </w:rPr>
+        <w:t xml:space="preserve">]. </w:t>
+      </w:r>
+      <w:r>
+        <w:rPr>
+          <w:sz w:val="24"/>
+          <w:szCs w:val="24"/>
+          <w:lang w:val="es-CR"/>
+        </w:rPr>
+        <w:tab/>
+      </w:r>
+      <w:r>
+        <w:rPr>
+          <w:sz w:val="24"/>
+          <w:szCs w:val="24"/>
+          <w:lang w:val="es-CR"/>
+        </w:rPr>
+        <w:t>Mouagip</w:t>
+      </w:r>
+      <w:r>
+        <w:rPr>
+          <w:sz w:val="24"/>
+          <w:szCs w:val="24"/>
+          <w:lang w:val="es-CR"/>
+        </w:rPr>
+        <w:t xml:space="preserve">. </w:t>
+      </w:r>
       <w:r>
         <w:rPr>
           <w:sz w:val="24"/>
           <w:szCs w:val="24"/>
           <w:lang w:val="en-US"/>
         </w:rPr>
-        <w:t>[</w:t>
+        <w:t>(</w:t>
       </w:r>
       <w:r>
         <w:rPr>
@@ -7428,7 +7523,7 @@
           <w:szCs w:val="24"/>
           <w:lang w:val="en-US"/>
         </w:rPr>
-        <w:t>3</w:t>
+        <w:t>2014</w:t>
       </w:r>
       <w:r>
         <w:rPr>
@@ -7436,7 +7531,7 @@
           <w:szCs w:val="24"/>
           <w:lang w:val="en-US"/>
         </w:rPr>
-        <w:t xml:space="preserve">]. </w:t>
+        <w:t xml:space="preserve">). Handling errors in ANTLR4. </w:t>
       </w:r>
       <w:r>
         <w:rPr>
@@ -7444,53 +7539,13 @@
           <w:szCs w:val="24"/>
           <w:lang w:val="en-US"/>
         </w:rPr>
-        <w:tab/>
+        <w:t>Disponible en:</w:t>
       </w:r>
       <w:r>
         <w:rPr>
           <w:sz w:val="24"/>
           <w:szCs w:val="24"/>
           <w:lang w:val="en-US"/>
-        </w:rPr>
-        <w:t>Mouagip</w:t>
-      </w:r>
-      <w:r>
-        <w:rPr>
-          <w:sz w:val="24"/>
-          <w:szCs w:val="24"/>
-          <w:lang w:val="en-US"/>
-        </w:rPr>
-        <w:t>. (</w:t>
-      </w:r>
-      <w:r>
-        <w:rPr>
-          <w:sz w:val="24"/>
-          <w:szCs w:val="24"/>
-          <w:lang w:val="en-US"/>
-        </w:rPr>
-        <w:t>2014</w:t>
-      </w:r>
-      <w:r>
-        <w:rPr>
-          <w:sz w:val="24"/>
-          <w:szCs w:val="24"/>
-          <w:lang w:val="en-US"/>
-        </w:rPr>
-        <w:t xml:space="preserve">). Handling errors in ANTLR4. </w:t>
-      </w:r>
-      <w:r>
-        <w:rPr>
-          <w:sz w:val="24"/>
-          <w:szCs w:val="24"/>
-          <w:lang w:val="es-CR"/>
-        </w:rPr>
-        <w:t>Disponible en:</w:t>
-      </w:r>
-      <w:r>
-        <w:rPr>
-          <w:sz w:val="24"/>
-          <w:szCs w:val="24"/>
-          <w:lang w:val="es-CR"/>
         </w:rPr>
         <w:t xml:space="preserve"> https://stackoverflow.com/questions/18132078/handling-errors-in-antlr4</w:t>
       </w:r>
@@ -7596,13 +7651,23 @@
         </w:rPr>
         <w:tab/>
       </w:r>
+      <w:proofErr w:type="spellStart"/>
       <w:r>
         <w:rPr>
           <w:sz w:val="24"/>
           <w:szCs w:val="24"/>
           <w:lang w:val="es-CR"/>
         </w:rPr>
-        <w:t>Pavlich, J. (</w:t>
+        <w:t>Pavlich</w:t>
+      </w:r>
+      <w:proofErr w:type="spellEnd"/>
+      <w:r>
+        <w:rPr>
+          <w:sz w:val="24"/>
+          <w:szCs w:val="24"/>
+          <w:lang w:val="es-CR"/>
+        </w:rPr>
+        <w:t>, J. (</w:t>
       </w:r>
       <w:r>
         <w:rPr>
@@ -7738,13 +7803,23 @@
         </w:rPr>
         <w:tab/>
       </w:r>
+      <w:proofErr w:type="spellStart"/>
       <w:r>
         <w:rPr>
           <w:sz w:val="24"/>
           <w:szCs w:val="24"/>
           <w:lang w:val="en-US"/>
         </w:rPr>
-        <w:t xml:space="preserve">Suranga, S. (2018). Build your own programming language with ANTLR. </w:t>
+        <w:t>Suranga</w:t>
+      </w:r>
+      <w:proofErr w:type="spellEnd"/>
+      <w:r>
+        <w:rPr>
+          <w:sz w:val="24"/>
+          <w:szCs w:val="24"/>
+          <w:lang w:val="en-US"/>
+        </w:rPr>
+        <w:t xml:space="preserve">, S. (2018). Build your own programming language with ANTLR. </w:t>
       </w:r>
       <w:r>
         <w:rPr>
@@ -10397,6 +10472,7 @@
   <w:rsids>
     <w:rsidRoot w:val="00232F34"/>
     <w:rsid w:val="00232F34"/>
+    <w:rsid w:val="0032391A"/>
     <w:rsid w:val="00646090"/>
     <w:rsid w:val="00876C93"/>
     <w:rsid w:val="00BA2018"/>

</xml_diff>